<commit_message>
Fix some things to the documentation
</commit_message>
<xml_diff>
--- a/documentation/Brochure.docx
+++ b/documentation/Brochure.docx
@@ -1,6 +1,6 @@
 
 <file path=word/document.xml><?xml version="1.0" encoding="utf-8"?>
-<w:document xmlns:wpc="http://schemas.microsoft.com/office/word/2010/wordprocessingCanvas" xmlns:cx="http://schemas.microsoft.com/office/drawing/2014/chartex" xmlns:cx1="http://schemas.microsoft.com/office/drawing/2015/9/8/chartex" xmlns:cx2="http://schemas.microsoft.com/office/drawing/2015/10/21/chartex" xmlns:cx3="http://schemas.microsoft.com/office/drawing/2016/5/9/chartex" xmlns:cx4="http://schemas.microsoft.com/office/drawing/2016/5/10/chartex" xmlns:cx5="http://schemas.microsoft.com/office/drawing/2016/5/11/chartex" xmlns:cx6="http://schemas.microsoft.com/office/drawing/2016/5/12/chartex" xmlns:cx7="http://schemas.microsoft.com/office/drawing/2016/5/13/chartex" xmlns:cx8="http://schemas.microsoft.com/office/drawing/2016/5/14/chartex" xmlns:mc="http://schemas.openxmlformats.org/markup-compatibility/2006" xmlns:aink="http://schemas.microsoft.com/office/drawing/2016/ink" xmlns:am3d="http://schemas.microsoft.com/office/drawing/2017/model3d" xmlns:o="urn:schemas-microsoft-com:office:office" xmlns:r="http://schemas.openxmlformats.org/officeDocument/2006/relationships" xmlns:m="http://schemas.openxmlformats.org/officeDocument/2006/math" xmlns:v="urn:schemas-microsoft-com:vml" xmlns:wp14="http://schemas.microsoft.com/office/word/2010/wordprocessingDrawing" xmlns:wp="http://schemas.openxmlformats.org/drawingml/2006/wordprocessingDrawing" xmlns:w10="urn:schemas-microsoft-com:office:word" xmlns:w="http://schemas.openxmlformats.org/wordprocessingml/2006/main" xmlns:w14="http://schemas.microsoft.com/office/word/2010/wordml" xmlns:w15="http://schemas.microsoft.com/office/word/2012/wordml" xmlns:w16cex="http://schemas.microsoft.com/office/word/2018/wordml/cex" xmlns:w16cid="http://schemas.microsoft.com/office/word/2016/wordml/cid" xmlns:w16="http://schemas.microsoft.com/office/word/2018/wordml" xmlns:w16se="http://schemas.microsoft.com/office/word/2015/wordml/symex" xmlns:wpg="http://schemas.microsoft.com/office/word/2010/wordprocessingGroup" xmlns:wpi="http://schemas.microsoft.com/office/word/2010/wordprocessingInk" xmlns:wne="http://schemas.microsoft.com/office/word/2006/wordml" xmlns:wps="http://schemas.microsoft.com/office/word/2010/wordprocessingShape" mc:Ignorable="w14 w15 w16se w16cid w16 w16cex wp14">
+<w:document xmlns:wpc="http://schemas.microsoft.com/office/word/2010/wordprocessingCanvas" xmlns:cx="http://schemas.microsoft.com/office/drawing/2014/chartex" xmlns:cx1="http://schemas.microsoft.com/office/drawing/2015/9/8/chartex" xmlns:cx2="http://schemas.microsoft.com/office/drawing/2015/10/21/chartex" xmlns:cx3="http://schemas.microsoft.com/office/drawing/2016/5/9/chartex" xmlns:cx4="http://schemas.microsoft.com/office/drawing/2016/5/10/chartex" xmlns:cx5="http://schemas.microsoft.com/office/drawing/2016/5/11/chartex" xmlns:cx6="http://schemas.microsoft.com/office/drawing/2016/5/12/chartex" xmlns:cx7="http://schemas.microsoft.com/office/drawing/2016/5/13/chartex" xmlns:cx8="http://schemas.microsoft.com/office/drawing/2016/5/14/chartex" xmlns:mc="http://schemas.openxmlformats.org/markup-compatibility/2006" xmlns:aink="http://schemas.microsoft.com/office/drawing/2016/ink" xmlns:am3d="http://schemas.microsoft.com/office/drawing/2017/model3d" xmlns:o="urn:schemas-microsoft-com:office:office" xmlns:oel="http://schemas.microsoft.com/office/2019/extlst" xmlns:r="http://schemas.openxmlformats.org/officeDocument/2006/relationships" xmlns:m="http://schemas.openxmlformats.org/officeDocument/2006/math" xmlns:v="urn:schemas-microsoft-com:vml" xmlns:wp14="http://schemas.microsoft.com/office/word/2010/wordprocessingDrawing" xmlns:wp="http://schemas.openxmlformats.org/drawingml/2006/wordprocessingDrawing" xmlns:w10="urn:schemas-microsoft-com:office:word" xmlns:w="http://schemas.openxmlformats.org/wordprocessingml/2006/main" xmlns:w14="http://schemas.microsoft.com/office/word/2010/wordml" xmlns:w15="http://schemas.microsoft.com/office/word/2012/wordml" xmlns:w16cex="http://schemas.microsoft.com/office/word/2018/wordml/cex" xmlns:w16cid="http://schemas.microsoft.com/office/word/2016/wordml/cid" xmlns:w16="http://schemas.microsoft.com/office/word/2018/wordml" xmlns:w16sdtdh="http://schemas.microsoft.com/office/word/2020/wordml/sdtdatahash" xmlns:w16se="http://schemas.microsoft.com/office/word/2015/wordml/symex" xmlns:wpg="http://schemas.microsoft.com/office/word/2010/wordprocessingGroup" xmlns:wpi="http://schemas.microsoft.com/office/word/2010/wordprocessingInk" xmlns:wne="http://schemas.microsoft.com/office/word/2006/wordml" xmlns:wps="http://schemas.microsoft.com/office/word/2010/wordprocessingShape" mc:Ignorable="w14 w15 w16se w16cid w16 w16cex w16sdtdh wp14">
   <w:body>
     <w:tbl>
       <w:tblPr>
@@ -25,36 +25,27 @@
             <w:pPr>
               <w:pStyle w:val="Title"/>
               <w:jc w:val="center"/>
+              <w:rPr>
+                <w:rFonts w:ascii="JetBrains Mono" w:hAnsi="JetBrains Mono" w:cs="JetBrains Mono"/>
+              </w:rPr>
             </w:pPr>
             <w:r>
-              <w:t>Germanix</w:t>
-            </w:r>
-          </w:p>
-          <w:p>
-            <w:r>
-              <w:rPr>
-                <w:noProof/>
+              <w:rPr>
+                <w:rFonts w:ascii="JetBrains Mono" w:hAnsi="JetBrains Mono" w:cs="JetBrains Mono"/>
+                <w:lang w:val="bg-BG"/>
               </w:rPr>
               <w:drawing>
-                <wp:anchor distT="0" distB="0" distL="114300" distR="114300" simplePos="0" relativeHeight="251658240" behindDoc="1" locked="0" layoutInCell="1" allowOverlap="1" wp14:anchorId="30510D4E" wp14:editId="116DABA9">
+                <wp:anchor distT="0" distB="0" distL="114300" distR="114300" simplePos="0" relativeHeight="251658240" behindDoc="1" locked="0" layoutInCell="1" allowOverlap="1" wp14:anchorId="0C59B8FF" wp14:editId="7F72CB9B">
                   <wp:simplePos x="0" y="0"/>
                   <wp:positionH relativeFrom="column">
-                    <wp:posOffset>169473</wp:posOffset>
+                    <wp:posOffset>188583</wp:posOffset>
                   </wp:positionH>
                   <wp:positionV relativeFrom="paragraph">
-                    <wp:posOffset>285438</wp:posOffset>
+                    <wp:posOffset>650611</wp:posOffset>
                   </wp:positionV>
-                  <wp:extent cx="2754107" cy="1871932"/>
-                  <wp:effectExtent l="0" t="0" r="8255" b="0"/>
-                  <wp:wrapTight wrapText="bothSides">
-                    <wp:wrapPolygon edited="0">
-                      <wp:start x="0" y="0"/>
-                      <wp:lineTo x="0" y="21329"/>
-                      <wp:lineTo x="21515" y="21329"/>
-                      <wp:lineTo x="21515" y="0"/>
-                      <wp:lineTo x="0" y="0"/>
-                    </wp:wrapPolygon>
-                  </wp:wrapTight>
+                  <wp:extent cx="2570480" cy="2570480"/>
+                  <wp:effectExtent l="0" t="0" r="1270" b="1270"/>
+                  <wp:wrapTopAndBottom/>
                   <wp:docPr id="1" name="Picture 1"/>
                   <wp:cNvGraphicFramePr>
                     <a:graphicFrameLocks xmlns:a="http://schemas.openxmlformats.org/drawingml/2006/main" noChangeAspect="1"/>
@@ -81,7 +72,7 @@
                         <pic:spPr>
                           <a:xfrm>
                             <a:off x="0" y="0"/>
-                            <a:ext cx="2754107" cy="1871932"/>
+                            <a:ext cx="2570480" cy="2570480"/>
                           </a:xfrm>
                           <a:prstGeom prst="rect">
                             <a:avLst/>
@@ -99,38 +90,17 @@
                 </wp:anchor>
               </w:drawing>
             </w:r>
+            <w:r>
+              <w:rPr>
+                <w:rFonts w:ascii="JetBrains Mono" w:hAnsi="JetBrains Mono" w:cs="JetBrains Mono"/>
+              </w:rPr>
+              <w:t>EuroDict</w:t>
+            </w:r>
           </w:p>
           <w:p>
             <w:pPr>
               <w:rPr>
-                <w:lang w:val="bg-BG"/>
-              </w:rPr>
-            </w:pPr>
-          </w:p>
-          <w:p>
-            <w:pPr>
-              <w:rPr>
-                <w:lang w:val="bg-BG"/>
-              </w:rPr>
-            </w:pPr>
-          </w:p>
-          <w:p>
-            <w:pPr>
-              <w:rPr>
-                <w:lang w:val="bg-BG"/>
-              </w:rPr>
-            </w:pPr>
-          </w:p>
-          <w:p>
-            <w:pPr>
-              <w:rPr>
-                <w:lang w:val="bg-BG"/>
-              </w:rPr>
-            </w:pPr>
-          </w:p>
-          <w:p>
-            <w:pPr>
-              <w:rPr>
+                <w:rFonts w:ascii="JetBrains Mono" w:hAnsi="JetBrains Mono" w:cs="JetBrains Mono"/>
                 <w:lang w:val="bg-BG"/>
               </w:rPr>
             </w:pPr>
@@ -139,6 +109,7 @@
             <w:pPr>
               <w:jc w:val="both"/>
               <w:rPr>
+                <w:rFonts w:ascii="JetBrains Mono" w:hAnsi="JetBrains Mono" w:cs="JetBrains Mono"/>
                 <w:color w:val="000000"/>
                 <w:sz w:val="24"/>
                 <w:szCs w:val="24"/>
@@ -147,55 +118,39 @@
             </w:pPr>
             <w:r>
               <w:rPr>
+                <w:rFonts w:ascii="JetBrains Mono" w:hAnsi="JetBrains Mono" w:cs="JetBrains Mono"/>
                 <w:color w:val="000000"/>
                 <w:sz w:val="24"/>
                 <w:szCs w:val="24"/>
                 <w:lang w:val="bg-BG"/>
               </w:rPr>
-              <w:t xml:space="preserve">Проектът представлява самоучител на немски език представен в интернет. Той е </w:t>
-            </w:r>
-            <w:r>
-              <w:rPr>
+              <w:t xml:space="preserve">Проектът представлява самоучител </w:t>
+            </w:r>
+            <w:r>
+              <w:rPr>
+                <w:rFonts w:ascii="JetBrains Mono" w:hAnsi="JetBrains Mono" w:cs="JetBrains Mono"/>
                 <w:color w:val="000000"/>
                 <w:sz w:val="24"/>
                 <w:szCs w:val="24"/>
                 <w:lang w:val="bg-BG"/>
               </w:rPr>
-              <w:t>създаден за</w:t>
-            </w:r>
-            <w:r>
-              <w:rPr>
+              <w:t>за италиански, немски и испански,</w:t>
+            </w:r>
+            <w:r>
+              <w:rPr>
+                <w:rFonts w:ascii="JetBrains Mono" w:hAnsi="JetBrains Mono" w:cs="JetBrains Mono"/>
                 <w:color w:val="000000"/>
                 <w:sz w:val="24"/>
                 <w:szCs w:val="24"/>
                 <w:lang w:val="bg-BG"/>
               </w:rPr>
-              <w:t xml:space="preserve"> немско езичния свят, от които може да се научи за техния език.</w:t>
+              <w:t xml:space="preserve"> представен в интернет. </w:t>
             </w:r>
           </w:p>
           <w:p>
             <w:pPr>
               <w:rPr>
-                <w:lang w:val="bg-BG"/>
-              </w:rPr>
-            </w:pPr>
-          </w:p>
-          <w:p>
-            <w:pPr>
-              <w:rPr>
-                <w:color w:val="000000"/>
-                <w:sz w:val="24"/>
-                <w:szCs w:val="24"/>
-                <w:lang w:val="bg-BG"/>
-              </w:rPr>
-            </w:pPr>
-          </w:p>
-          <w:p>
-            <w:pPr>
-              <w:rPr>
-                <w:color w:val="000000"/>
-                <w:sz w:val="24"/>
-                <w:szCs w:val="24"/>
+                <w:rFonts w:ascii="JetBrains Mono" w:hAnsi="JetBrains Mono" w:cs="JetBrains Mono"/>
                 <w:lang w:val="bg-BG"/>
               </w:rPr>
             </w:pPr>
@@ -204,6 +159,7 @@
             <w:pPr>
               <w:jc w:val="both"/>
               <w:rPr>
+                <w:rFonts w:ascii="JetBrains Mono" w:hAnsi="JetBrains Mono" w:cs="JetBrains Mono"/>
                 <w:color w:val="000000"/>
                 <w:sz w:val="28"/>
                 <w:szCs w:val="28"/>
@@ -214,32 +170,70 @@
           <w:p>
             <w:pPr>
               <w:jc w:val="both"/>
+              <w:rPr>
+                <w:rFonts w:ascii="JetBrains Mono" w:hAnsi="JetBrains Mono" w:cs="JetBrains Mono"/>
+                <w:lang w:val="bg-BG"/>
+              </w:rPr>
             </w:pPr>
             <w:r>
               <w:rPr>
+                <w:rFonts w:ascii="JetBrains Mono" w:hAnsi="JetBrains Mono" w:cs="JetBrains Mono"/>
                 <w:color w:val="000000"/>
                 <w:sz w:val="24"/>
                 <w:szCs w:val="24"/>
                 <w:lang w:val="bg-BG"/>
               </w:rPr>
-              <w:t>В горната част на първата страница е разположено меню, чрез което се осъществява достъп до отделните страници на уеб приложението. Информацията в самоучителя съдържа както текст, така и множество графични изображения, които съм сканирал от книги и учебници  или взети от източници за свободно ползване като Vector Stock</w:t>
-            </w:r>
-            <w:r>
-              <w:rPr>
+              <w:t>Всяка страница</w:t>
+            </w:r>
+            <w:r>
+              <w:rPr>
+                <w:rFonts w:ascii="JetBrains Mono" w:hAnsi="JetBrains Mono" w:cs="JetBrains Mono"/>
                 <w:color w:val="000000"/>
                 <w:sz w:val="24"/>
                 <w:szCs w:val="24"/>
-              </w:rPr>
-              <w:t>.</w:t>
-            </w:r>
-            <w:r>
-              <w:rPr>
-                <w:rStyle w:val="apple-tab-span"/>
+                <w:lang w:val="bg-BG"/>
+              </w:rPr>
+              <w:t xml:space="preserve"> на приложението</w:t>
+            </w:r>
+            <w:r>
+              <w:rPr>
+                <w:rFonts w:ascii="JetBrains Mono" w:hAnsi="JetBrains Mono" w:cs="JetBrains Mono"/>
                 <w:color w:val="000000"/>
                 <w:sz w:val="24"/>
                 <w:szCs w:val="24"/>
-              </w:rPr>
-              <w:tab/>
+                <w:lang w:val="bg-BG"/>
+              </w:rPr>
+              <w:t xml:space="preserve"> има </w:t>
+            </w:r>
+            <w:r>
+              <w:rPr>
+                <w:rFonts w:ascii="JetBrains Mono" w:hAnsi="JetBrains Mono" w:cs="JetBrains Mono"/>
+                <w:color w:val="000000"/>
+                <w:sz w:val="24"/>
+                <w:szCs w:val="24"/>
+                <w:lang w:val="bg-BG"/>
+              </w:rPr>
+              <w:t>лента</w:t>
+            </w:r>
+            <w:r>
+              <w:rPr>
+                <w:rFonts w:ascii="JetBrains Mono" w:hAnsi="JetBrains Mono" w:cs="JetBrains Mono"/>
+                <w:color w:val="000000"/>
+                <w:sz w:val="24"/>
+                <w:szCs w:val="24"/>
+                <w:lang w:val="bg-BG"/>
+              </w:rPr>
+              <w:t xml:space="preserve"> в горната част, която служи за по-лесна</w:t>
+            </w:r>
+            <w:r>
+              <w:rPr>
+                <w:rFonts w:ascii="JetBrains Mono" w:hAnsi="JetBrains Mono" w:cs="JetBrains Mono"/>
+                <w:color w:val="000000"/>
+                <w:sz w:val="24"/>
+                <w:szCs w:val="24"/>
+                <w:lang w:val="bg-BG"/>
+              </w:rPr>
+              <w:t xml:space="preserve"> навигиция.</w:t>
             </w:r>
           </w:p>
         </w:tc>
@@ -252,113 +246,28 @@
               <w:pStyle w:val="Title"/>
               <w:jc w:val="center"/>
               <w:rPr>
+                <w:rFonts w:ascii="JetBrains Mono" w:hAnsi="JetBrains Mono" w:cs="JetBrains Mono"/>
                 <w:lang w:val="bg-BG"/>
               </w:rPr>
             </w:pPr>
             <w:r>
               <w:rPr>
-                <w:lang w:val="bg-BG"/>
-              </w:rPr>
-              <w:t>Цели</w:t>
-            </w:r>
-          </w:p>
-          <w:p>
-            <w:pPr>
-              <w:pStyle w:val="NormalWeb"/>
-              <w:spacing w:before="0" w:beforeAutospacing="0" w:after="0" w:afterAutospacing="0"/>
-              <w:ind w:firstLine="708"/>
-              <w:jc w:val="both"/>
-              <w:rPr>
-                <w:rFonts w:asciiTheme="minorHAnsi" w:hAnsiTheme="minorHAnsi" w:cstheme="minorHAnsi"/>
-                <w:color w:val="000000"/>
-                <w:lang w:val="bg-BG"/>
-              </w:rPr>
-            </w:pPr>
-            <w:r>
-              <w:rPr>
-                <w:rFonts w:asciiTheme="minorHAnsi" w:hAnsiTheme="minorHAnsi" w:cstheme="minorHAnsi"/>
-                <w:color w:val="000000"/>
-                <w:lang w:val="bg-BG"/>
-              </w:rPr>
-              <w:t>Проектът “</w:t>
-            </w:r>
-            <w:r>
-              <w:rPr>
-                <w:rFonts w:asciiTheme="minorHAnsi" w:hAnsiTheme="minorHAnsi" w:cstheme="minorHAnsi"/>
-                <w:b/>
-                <w:bCs/>
-                <w:color w:val="000000"/>
-              </w:rPr>
-              <w:t>Germanix</w:t>
-            </w:r>
-            <w:r>
-              <w:rPr>
-                <w:rFonts w:asciiTheme="minorHAnsi" w:hAnsiTheme="minorHAnsi" w:cstheme="minorHAnsi"/>
-                <w:color w:val="000000"/>
-                <w:lang w:val="bg-BG"/>
-              </w:rPr>
-              <w:t>” представлява самообучаваща програма за учене на немски език със свободен достъп в интернет. Проектът е създаден е с цел да представи по един интересен и атрактивен начин изучавания материал в часовете по немски език.</w:t>
-            </w:r>
-            <w:r>
-              <w:rPr>
-                <w:rFonts w:asciiTheme="minorHAnsi" w:hAnsiTheme="minorHAnsi" w:cstheme="minorHAnsi"/>
-                <w:color w:val="000000"/>
-              </w:rPr>
-              <w:t> </w:t>
-            </w:r>
-          </w:p>
-          <w:p>
-            <w:pPr>
-              <w:rPr>
-                <w:lang w:val="bg-BG"/>
-              </w:rPr>
-            </w:pPr>
-          </w:p>
-          <w:p>
-            <w:pPr>
-              <w:rPr>
-                <w:lang w:val="bg-BG"/>
-              </w:rPr>
-            </w:pPr>
-          </w:p>
-          <w:p>
-            <w:pPr>
-              <w:rPr>
-                <w:lang w:val="bg-BG"/>
-              </w:rPr>
-            </w:pPr>
-          </w:p>
-          <w:p>
-            <w:pPr>
-              <w:rPr>
-                <w:lang w:val="bg-BG"/>
-              </w:rPr>
-            </w:pPr>
-            <w:r>
-              <w:rPr>
-                <w:noProof/>
+                <w:rFonts w:ascii="JetBrains Mono" w:hAnsi="JetBrains Mono" w:cs="JetBrains Mono"/>
+                <w:lang w:val="bg-BG"/>
               </w:rPr>
               <w:drawing>
-                <wp:anchor distT="0" distB="0" distL="114300" distR="114300" simplePos="0" relativeHeight="251659264" behindDoc="1" locked="0" layoutInCell="1" allowOverlap="1" wp14:anchorId="3C97EE5D" wp14:editId="677B5F8F">
+                <wp:anchor distT="0" distB="0" distL="114300" distR="114300" simplePos="0" relativeHeight="251659264" behindDoc="1" locked="0" layoutInCell="1" allowOverlap="1" wp14:anchorId="0C063F78" wp14:editId="2F5B3179">
                   <wp:simplePos x="0" y="0"/>
                   <wp:positionH relativeFrom="column">
-                    <wp:posOffset>432747</wp:posOffset>
+                    <wp:posOffset>271780</wp:posOffset>
                   </wp:positionH>
                   <wp:positionV relativeFrom="paragraph">
-                    <wp:posOffset>12748</wp:posOffset>
+                    <wp:posOffset>4208372</wp:posOffset>
                   </wp:positionV>
-                  <wp:extent cx="2164715" cy="2164715"/>
-                  <wp:effectExtent l="0" t="0" r="6985" b="6985"/>
-                  <wp:wrapTight wrapText="bothSides">
-                    <wp:wrapPolygon edited="0">
-                      <wp:start x="0" y="0"/>
-                      <wp:lineTo x="0" y="21480"/>
-                      <wp:lineTo x="21480" y="21480"/>
-                      <wp:lineTo x="21480" y="0"/>
-                      <wp:lineTo x="0" y="0"/>
-                    </wp:wrapPolygon>
-                  </wp:wrapTight>
-                  <wp:docPr id="2" name="Picture 2"/>
+                  <wp:extent cx="2484120" cy="2487295"/>
+                  <wp:effectExtent l="0" t="0" r="0" b="8255"/>
+                  <wp:wrapTopAndBottom/>
+                  <wp:docPr id="4" name="Picture 4"/>
                   <wp:cNvGraphicFramePr>
                     <a:graphicFrameLocks xmlns:a="http://schemas.openxmlformats.org/drawingml/2006/main" noChangeAspect="1"/>
                   </wp:cNvGraphicFramePr>
@@ -384,7 +293,7 @@
                         <pic:spPr>
                           <a:xfrm>
                             <a:off x="0" y="0"/>
-                            <a:ext cx="2164715" cy="2164715"/>
+                            <a:ext cx="2484120" cy="2487295"/>
                           </a:xfrm>
                           <a:prstGeom prst="rect">
                             <a:avLst/>
@@ -402,152 +311,59 @@
                 </wp:anchor>
               </w:drawing>
             </w:r>
+            <w:r>
+              <w:rPr>
+                <w:rFonts w:ascii="JetBrains Mono" w:hAnsi="JetBrains Mono" w:cs="JetBrains Mono"/>
+                <w:lang w:val="bg-BG"/>
+              </w:rPr>
+              <w:t>Цели</w:t>
+            </w:r>
           </w:p>
           <w:p>
             <w:pPr>
-              <w:rPr>
+              <w:ind w:firstLine="395"/>
+              <w:jc w:val="both"/>
+              <w:rPr>
+                <w:rFonts w:ascii="JetBrains Mono" w:hAnsi="JetBrains Mono" w:cs="JetBrains Mono"/>
                 <w:lang w:val="bg-BG"/>
               </w:rPr>
             </w:pPr>
-          </w:p>
-          <w:p>
-            <w:pPr>
-              <w:rPr>
-                <w:lang w:val="bg-BG"/>
-              </w:rPr>
-            </w:pPr>
-          </w:p>
-          <w:p>
-            <w:pPr>
-              <w:rPr>
-                <w:lang w:val="bg-BG"/>
-              </w:rPr>
-            </w:pPr>
-          </w:p>
-          <w:p>
-            <w:pPr>
-              <w:rPr>
-                <w:lang w:val="bg-BG"/>
-              </w:rPr>
-            </w:pPr>
-          </w:p>
-          <w:p>
-            <w:pPr>
-              <w:rPr>
-                <w:lang w:val="bg-BG"/>
-              </w:rPr>
-            </w:pPr>
-          </w:p>
-          <w:p>
-            <w:pPr>
-              <w:rPr>
-                <w:rFonts w:ascii="Times New Roman" w:eastAsia="Times New Roman" w:hAnsi="Times New Roman" w:cs="Times New Roman"/>
-                <w:color w:val="000000"/>
-                <w:sz w:val="24"/>
-                <w:szCs w:val="24"/>
-                <w:lang w:val="bg-BG"/>
-              </w:rPr>
-            </w:pPr>
-          </w:p>
-          <w:p>
-            <w:pPr>
-              <w:rPr>
-                <w:lang w:val="bg-BG"/>
-              </w:rPr>
-            </w:pPr>
-          </w:p>
-          <w:p>
-            <w:pPr>
-              <w:rPr>
-                <w:lang w:val="bg-BG"/>
-              </w:rPr>
-            </w:pPr>
-          </w:p>
-          <w:p>
-            <w:pPr>
-              <w:rPr>
-                <w:lang w:val="bg-BG"/>
-              </w:rPr>
-            </w:pPr>
-          </w:p>
-          <w:p>
-            <w:pPr>
-              <w:rPr>
-                <w:rFonts w:ascii="Times New Roman" w:eastAsia="Times New Roman" w:hAnsi="Times New Roman" w:cs="Times New Roman"/>
-                <w:color w:val="000000"/>
-                <w:sz w:val="24"/>
-                <w:szCs w:val="24"/>
-                <w:lang w:val="bg-BG"/>
-              </w:rPr>
-            </w:pPr>
-          </w:p>
-          <w:p>
-            <w:pPr>
-              <w:rPr>
-                <w:rFonts w:ascii="Times New Roman" w:eastAsia="Times New Roman" w:hAnsi="Times New Roman" w:cs="Times New Roman"/>
-                <w:color w:val="000000"/>
-                <w:sz w:val="24"/>
-                <w:szCs w:val="24"/>
-                <w:lang w:val="bg-BG"/>
-              </w:rPr>
-            </w:pPr>
-          </w:p>
-          <w:p>
-            <w:pPr>
-              <w:rPr>
-                <w:rFonts w:ascii="Times New Roman" w:eastAsia="Times New Roman" w:hAnsi="Times New Roman" w:cs="Times New Roman"/>
-                <w:sz w:val="24"/>
-                <w:szCs w:val="24"/>
-                <w:lang w:val="bg-BG"/>
-              </w:rPr>
-            </w:pPr>
-          </w:p>
-          <w:p>
-            <w:pPr>
-              <w:rPr>
-                <w:rFonts w:ascii="Times New Roman" w:eastAsia="Times New Roman" w:hAnsi="Times New Roman" w:cs="Times New Roman"/>
-                <w:sz w:val="24"/>
-                <w:szCs w:val="24"/>
-                <w:lang w:val="bg-BG"/>
-              </w:rPr>
-            </w:pPr>
-          </w:p>
-          <w:p>
-            <w:pPr>
-              <w:rPr>
-                <w:rFonts w:ascii="Times New Roman" w:eastAsia="Times New Roman" w:hAnsi="Times New Roman" w:cs="Times New Roman"/>
-                <w:sz w:val="24"/>
-                <w:szCs w:val="24"/>
-                <w:lang w:val="bg-BG"/>
-              </w:rPr>
-            </w:pPr>
-          </w:p>
-          <w:p>
-            <w:pPr>
-              <w:pStyle w:val="NormalWeb"/>
-              <w:spacing w:before="0" w:beforeAutospacing="0" w:after="0" w:afterAutospacing="0"/>
-              <w:ind w:firstLine="708"/>
-              <w:jc w:val="both"/>
-              <w:rPr>
-                <w:rFonts w:asciiTheme="minorHAnsi" w:hAnsiTheme="minorHAnsi" w:cstheme="minorHAnsi"/>
-                <w:lang w:val="bg-BG"/>
-              </w:rPr>
-            </w:pPr>
-            <w:r>
-              <w:rPr>
-                <w:rFonts w:asciiTheme="minorHAnsi" w:hAnsiTheme="minorHAnsi" w:cstheme="minorHAnsi"/>
-                <w:color w:val="000000"/>
-                <w:lang w:val="bg-BG"/>
-              </w:rPr>
-              <w:t xml:space="preserve">Много от учениците прекарват голяма част от свободното си време пред компютъра и с помощта на софтуерният продукт могат да се съчетаят полезното с приятното. </w:t>
-            </w:r>
-          </w:p>
-          <w:p>
-            <w:pPr>
-              <w:rPr>
-                <w:lang w:val="bg-BG"/>
-              </w:rPr>
-            </w:pPr>
+            <w:r>
+              <w:rPr>
+                <w:rFonts w:ascii="JetBrains Mono" w:hAnsi="JetBrains Mono" w:cs="JetBrains Mono"/>
+                <w:sz w:val="24"/>
+                <w:szCs w:val="24"/>
+                <w:lang w:val="bg-BG"/>
+              </w:rPr>
+              <w:t>Целта на проекта е ученето да се представи по един по-атрактивен</w:t>
+            </w:r>
+            <w:r>
+              <w:rPr>
+                <w:rFonts w:ascii="JetBrains Mono" w:hAnsi="JetBrains Mono" w:cs="JetBrains Mono"/>
+                <w:sz w:val="24"/>
+                <w:szCs w:val="24"/>
+                <w:lang w:val="bg-BG"/>
+              </w:rPr>
+              <w:t xml:space="preserve"> и по-приятен</w:t>
+            </w:r>
+            <w:r>
+              <w:rPr>
+                <w:rFonts w:ascii="JetBrains Mono" w:hAnsi="JetBrains Mono" w:cs="JetBrains Mono"/>
+                <w:sz w:val="24"/>
+                <w:szCs w:val="24"/>
+                <w:lang w:val="bg-BG"/>
+              </w:rPr>
+              <w:t xml:space="preserve"> начин</w:t>
+            </w:r>
+            <w:r>
+              <w:rPr>
+                <w:rFonts w:ascii="JetBrains Mono" w:hAnsi="JetBrains Mono" w:cs="JetBrains Mono"/>
+                <w:sz w:val="24"/>
+                <w:szCs w:val="24"/>
+                <w:lang w:val="bg-BG"/>
+              </w:rPr>
+              <w:t>.</w:t>
+            </w:r>
           </w:p>
         </w:tc>
         <w:tc>
@@ -559,52 +375,28 @@
               <w:pStyle w:val="Title"/>
               <w:jc w:val="center"/>
               <w:rPr>
+                <w:rFonts w:ascii="JetBrains Mono" w:hAnsi="JetBrains Mono" w:cs="JetBrains Mono"/>
                 <w:lang w:val="bg-BG"/>
               </w:rPr>
             </w:pPr>
             <w:r>
               <w:rPr>
-                <w:lang w:val="bg-BG"/>
-              </w:rPr>
-              <w:t>Защо избрах тази тема?</w:t>
-            </w:r>
-          </w:p>
-          <w:p>
-            <w:pPr>
-              <w:rPr>
-                <w:rFonts w:asciiTheme="majorHAnsi" w:eastAsiaTheme="majorEastAsia" w:hAnsiTheme="majorHAnsi" w:cstheme="majorBidi"/>
-                <w:spacing w:val="-10"/>
-                <w:kern w:val="28"/>
-                <w:sz w:val="56"/>
-                <w:szCs w:val="56"/>
-                <w:lang w:val="bg-BG"/>
-              </w:rPr>
-            </w:pPr>
-            <w:r>
-              <w:rPr>
-                <w:noProof/>
+                <w:rFonts w:ascii="JetBrains Mono" w:hAnsi="JetBrains Mono" w:cs="JetBrains Mono"/>
+                <w:lang w:val="bg-BG"/>
               </w:rPr>
               <w:drawing>
-                <wp:anchor distT="0" distB="0" distL="114300" distR="114300" simplePos="0" relativeHeight="251660288" behindDoc="1" locked="0" layoutInCell="1" allowOverlap="1" wp14:anchorId="725BC78F" wp14:editId="5968A7E9">
+                <wp:anchor distT="0" distB="0" distL="114300" distR="114300" simplePos="0" relativeHeight="251660288" behindDoc="1" locked="0" layoutInCell="1" allowOverlap="1" wp14:anchorId="75BE5082" wp14:editId="7F96EACB">
                   <wp:simplePos x="0" y="0"/>
                   <wp:positionH relativeFrom="column">
-                    <wp:posOffset>364766</wp:posOffset>
+                    <wp:posOffset>184940</wp:posOffset>
                   </wp:positionH>
                   <wp:positionV relativeFrom="paragraph">
-                    <wp:posOffset>401859</wp:posOffset>
+                    <wp:posOffset>1012873</wp:posOffset>
                   </wp:positionV>
-                  <wp:extent cx="2320290" cy="2320290"/>
-                  <wp:effectExtent l="0" t="0" r="3810" b="3810"/>
-                  <wp:wrapTight wrapText="bothSides">
-                    <wp:wrapPolygon edited="0">
-                      <wp:start x="0" y="0"/>
-                      <wp:lineTo x="0" y="21458"/>
-                      <wp:lineTo x="21458" y="21458"/>
-                      <wp:lineTo x="21458" y="0"/>
-                      <wp:lineTo x="0" y="0"/>
-                    </wp:wrapPolygon>
-                  </wp:wrapTight>
-                  <wp:docPr id="3" name="Picture 3"/>
+                  <wp:extent cx="2700020" cy="2700020"/>
+                  <wp:effectExtent l="0" t="0" r="5080" b="5080"/>
+                  <wp:wrapTopAndBottom/>
+                  <wp:docPr id="5" name="Picture 5"/>
                   <wp:cNvGraphicFramePr>
                     <a:graphicFrameLocks xmlns:a="http://schemas.openxmlformats.org/drawingml/2006/main" noChangeAspect="1"/>
                   </wp:cNvGraphicFramePr>
@@ -630,7 +422,7 @@
                         <pic:spPr>
                           <a:xfrm>
                             <a:off x="0" y="0"/>
-                            <a:ext cx="2320290" cy="2320290"/>
+                            <a:ext cx="2700020" cy="2700020"/>
                           </a:xfrm>
                           <a:prstGeom prst="rect">
                             <a:avLst/>
@@ -648,165 +440,97 @@
                 </wp:anchor>
               </w:drawing>
             </w:r>
+            <w:r>
+              <w:rPr>
+                <w:rFonts w:ascii="JetBrains Mono" w:hAnsi="JetBrains Mono" w:cs="JetBrains Mono"/>
+                <w:lang w:val="bg-BG"/>
+              </w:rPr>
+              <w:t>Защо избрах тази тема?</w:t>
+            </w:r>
           </w:p>
           <w:p>
             <w:pPr>
-              <w:rPr>
+              <w:ind w:firstLine="616"/>
+              <w:jc w:val="both"/>
+              <w:rPr>
+                <w:rFonts w:ascii="JetBrains Mono" w:hAnsi="JetBrains Mono" w:cs="JetBrains Mono"/>
+                <w:sz w:val="24"/>
+                <w:szCs w:val="24"/>
                 <w:lang w:val="bg-BG"/>
               </w:rPr>
             </w:pPr>
-          </w:p>
-          <w:p>
-            <w:pPr>
-              <w:rPr>
-                <w:lang w:val="bg-BG"/>
-              </w:rPr>
-            </w:pPr>
-          </w:p>
-          <w:p>
-            <w:pPr>
-              <w:rPr>
-                <w:lang w:val="bg-BG"/>
-              </w:rPr>
-            </w:pPr>
-          </w:p>
-          <w:p>
-            <w:pPr>
-              <w:rPr>
-                <w:lang w:val="bg-BG"/>
-              </w:rPr>
-            </w:pPr>
-          </w:p>
-          <w:p>
-            <w:pPr>
-              <w:rPr>
-                <w:lang w:val="bg-BG"/>
-              </w:rPr>
-            </w:pPr>
-          </w:p>
-          <w:p>
-            <w:pPr>
-              <w:rPr>
-                <w:lang w:val="bg-BG"/>
-              </w:rPr>
-            </w:pPr>
-          </w:p>
-          <w:p>
-            <w:pPr>
-              <w:rPr>
-                <w:lang w:val="bg-BG"/>
-              </w:rPr>
-            </w:pPr>
-          </w:p>
-          <w:p>
-            <w:pPr>
-              <w:rPr>
-                <w:lang w:val="bg-BG"/>
-              </w:rPr>
-            </w:pPr>
-          </w:p>
-          <w:p>
-            <w:pPr>
-              <w:rPr>
-                <w:lang w:val="bg-BG"/>
-              </w:rPr>
-            </w:pPr>
-          </w:p>
-          <w:p>
-            <w:pPr>
-              <w:rPr>
-                <w:lang w:val="bg-BG"/>
-              </w:rPr>
-            </w:pPr>
-          </w:p>
-          <w:p>
-            <w:pPr>
-              <w:rPr>
-                <w:lang w:val="bg-BG"/>
-              </w:rPr>
-            </w:pPr>
-          </w:p>
-          <w:p>
-            <w:pPr>
-              <w:rPr>
-                <w:lang w:val="bg-BG"/>
-              </w:rPr>
-            </w:pPr>
-          </w:p>
-          <w:p>
-            <w:pPr>
-              <w:rPr>
-                <w:lang w:val="bg-BG"/>
-              </w:rPr>
-            </w:pPr>
-          </w:p>
-          <w:p>
-            <w:pPr>
-              <w:rPr>
-                <w:lang w:val="bg-BG"/>
-              </w:rPr>
-            </w:pPr>
-          </w:p>
-          <w:p>
-            <w:pPr>
-              <w:rPr>
-                <w:lang w:val="bg-BG"/>
-              </w:rPr>
-            </w:pPr>
-          </w:p>
-          <w:p>
-            <w:pPr>
-              <w:rPr>
-                <w:lang w:val="bg-BG"/>
-              </w:rPr>
-            </w:pPr>
-          </w:p>
-          <w:p>
-            <w:pPr>
-              <w:jc w:val="both"/>
-              <w:rPr>
-                <w:sz w:val="24"/>
-                <w:szCs w:val="24"/>
-                <w:lang w:val="bg-BG"/>
-              </w:rPr>
-            </w:pPr>
-            <w:r>
-              <w:rPr>
-                <w:color w:val="000000"/>
-                <w:sz w:val="24"/>
-                <w:szCs w:val="24"/>
-                <w:lang w:val="bg-BG"/>
-              </w:rPr>
-              <w:t>Спрях се на тази тема, защото за мен беше много интересно да науча повече за чуждите езици. Започнах с немски език, като исках да направя систематизирана информация за основни познания по немски език.</w:t>
-            </w:r>
-          </w:p>
-          <w:p>
-            <w:pPr>
-              <w:rPr>
-                <w:lang w:val="bg-BG"/>
-              </w:rPr>
-            </w:pPr>
-          </w:p>
-          <w:p>
-            <w:pPr>
-              <w:rPr>
-                <w:lang w:val="bg-BG"/>
-              </w:rPr>
-            </w:pPr>
-          </w:p>
-          <w:p>
-            <w:pPr>
-              <w:rPr>
-                <w:lang w:val="bg-BG"/>
-              </w:rPr>
-            </w:pPr>
-          </w:p>
-          <w:p>
-            <w:pPr>
-              <w:rPr>
-                <w:lang w:val="bg-BG"/>
-              </w:rPr>
-            </w:pPr>
+            <w:r>
+              <w:rPr>
+                <w:rFonts w:ascii="JetBrains Mono" w:hAnsi="JetBrains Mono" w:cs="JetBrains Mono"/>
+                <w:sz w:val="24"/>
+                <w:szCs w:val="24"/>
+                <w:lang w:val="bg-BG"/>
+              </w:rPr>
+              <w:t>На тази тема се прях, тъй като езиците винаги са били интерес за мен</w:t>
+            </w:r>
+            <w:r>
+              <w:rPr>
+                <w:rFonts w:ascii="JetBrains Mono" w:hAnsi="JetBrains Mono" w:cs="JetBrains Mono"/>
+                <w:sz w:val="24"/>
+                <w:szCs w:val="24"/>
+                <w:lang w:val="bg-BG"/>
+              </w:rPr>
+              <w:t xml:space="preserve"> и </w:t>
+            </w:r>
+            <w:r>
+              <w:rPr>
+                <w:rFonts w:ascii="JetBrains Mono" w:hAnsi="JetBrains Mono" w:cs="JetBrains Mono"/>
+                <w:sz w:val="24"/>
+                <w:szCs w:val="24"/>
+                <w:lang w:val="bg-BG"/>
+              </w:rPr>
+              <w:t xml:space="preserve">искам да </w:t>
+            </w:r>
+            <w:r>
+              <w:rPr>
+                <w:rFonts w:ascii="JetBrains Mono" w:hAnsi="JetBrains Mono" w:cs="JetBrains Mono"/>
+                <w:sz w:val="24"/>
+                <w:szCs w:val="24"/>
+                <w:lang w:val="bg-BG"/>
+              </w:rPr>
+              <w:t>направя ученето</w:t>
+            </w:r>
+            <w:r>
+              <w:rPr>
+                <w:rFonts w:ascii="JetBrains Mono" w:hAnsi="JetBrains Mono" w:cs="JetBrains Mono"/>
+                <w:sz w:val="24"/>
+                <w:szCs w:val="24"/>
+                <w:lang w:val="bg-BG"/>
+              </w:rPr>
+              <w:t xml:space="preserve">  по-достъпно</w:t>
+            </w:r>
+            <w:r>
+              <w:rPr>
+                <w:rFonts w:ascii="JetBrains Mono" w:hAnsi="JetBrains Mono" w:cs="JetBrains Mono"/>
+                <w:sz w:val="24"/>
+                <w:szCs w:val="24"/>
+                <w:lang w:val="bg-BG"/>
+              </w:rPr>
+              <w:t xml:space="preserve"> и</w:t>
+            </w:r>
+            <w:r>
+              <w:rPr>
+                <w:rFonts w:ascii="JetBrains Mono" w:hAnsi="JetBrains Mono" w:cs="JetBrains Mono"/>
+                <w:sz w:val="24"/>
+                <w:szCs w:val="24"/>
+                <w:lang w:val="bg-BG"/>
+              </w:rPr>
+              <w:t xml:space="preserve"> по </w:t>
+            </w:r>
+            <w:r>
+              <w:rPr>
+                <w:rFonts w:ascii="JetBrains Mono" w:hAnsi="JetBrains Mono" w:cs="JetBrains Mono"/>
+                <w:sz w:val="24"/>
+                <w:szCs w:val="24"/>
+                <w:lang w:val="bg-BG"/>
+              </w:rPr>
+              <w:t>безплатен начин.</w:t>
+            </w:r>
           </w:p>
         </w:tc>
       </w:tr>
@@ -829,7 +553,7 @@
 </file>
 
 <file path=word/styles.xml><?xml version="1.0" encoding="utf-8"?>
-<w:styles xmlns:mc="http://schemas.openxmlformats.org/markup-compatibility/2006" xmlns:r="http://schemas.openxmlformats.org/officeDocument/2006/relationships" xmlns:w="http://schemas.openxmlformats.org/wordprocessingml/2006/main" xmlns:w14="http://schemas.microsoft.com/office/word/2010/wordml" xmlns:w15="http://schemas.microsoft.com/office/word/2012/wordml" xmlns:w16cex="http://schemas.microsoft.com/office/word/2018/wordml/cex" xmlns:w16cid="http://schemas.microsoft.com/office/word/2016/wordml/cid" xmlns:w16="http://schemas.microsoft.com/office/word/2018/wordml" xmlns:w16se="http://schemas.microsoft.com/office/word/2015/wordml/symex" mc:Ignorable="w14 w15 w16se w16cid w16 w16cex">
+<w:styles xmlns:mc="http://schemas.openxmlformats.org/markup-compatibility/2006" xmlns:r="http://schemas.openxmlformats.org/officeDocument/2006/relationships" xmlns:w="http://schemas.openxmlformats.org/wordprocessingml/2006/main" xmlns:w14="http://schemas.microsoft.com/office/word/2010/wordml" xmlns:w15="http://schemas.microsoft.com/office/word/2012/wordml" xmlns:w16cex="http://schemas.microsoft.com/office/word/2018/wordml/cex" xmlns:w16cid="http://schemas.microsoft.com/office/word/2016/wordml/cid" xmlns:w16="http://schemas.microsoft.com/office/word/2018/wordml" xmlns:w16sdtdh="http://schemas.microsoft.com/office/word/2020/wordml/sdtdatahash" xmlns:w16se="http://schemas.microsoft.com/office/word/2015/wordml/symex" mc:Ignorable="w14 w15 w16se w16cid w16 w16cex w16sdtdh">
   <w:docDefaults>
     <w:rPrDefault>
       <w:rPr>

</xml_diff>

<commit_message>
Add final changes to Brochhure and Documentation
</commit_message>
<xml_diff>
--- a/documentation/Brochure.docx
+++ b/documentation/Brochure.docx
@@ -32,10 +32,11 @@
             <w:r>
               <w:rPr>
                 <w:rFonts w:ascii="JetBrains Mono" w:hAnsi="JetBrains Mono" w:cs="JetBrains Mono"/>
+                <w:noProof/>
                 <w:lang w:val="bg-BG"/>
               </w:rPr>
               <w:drawing>
-                <wp:anchor distT="0" distB="0" distL="114300" distR="114300" simplePos="0" relativeHeight="251658240" behindDoc="1" locked="0" layoutInCell="1" allowOverlap="1" wp14:anchorId="0C59B8FF" wp14:editId="7F72CB9B">
+                <wp:anchor distT="0" distB="0" distL="114300" distR="114300" simplePos="0" relativeHeight="251658240" behindDoc="1" locked="0" layoutInCell="1" allowOverlap="1" wp14:anchorId="0C59B8FF" wp14:editId="5850EBB1">
                   <wp:simplePos x="0" y="0"/>
                   <wp:positionH relativeFrom="column">
                     <wp:posOffset>188583</wp:posOffset>
@@ -172,6 +173,9 @@
               <w:jc w:val="both"/>
               <w:rPr>
                 <w:rFonts w:ascii="JetBrains Mono" w:hAnsi="JetBrains Mono" w:cs="JetBrains Mono"/>
+                <w:color w:val="000000"/>
+                <w:sz w:val="24"/>
+                <w:szCs w:val="24"/>
                 <w:lang w:val="bg-BG"/>
               </w:rPr>
             </w:pPr>
@@ -234,6 +238,260 @@
                 <w:lang w:val="bg-BG"/>
               </w:rPr>
               <w:t xml:space="preserve"> навигиция.</w:t>
+            </w:r>
+            <w:r>
+              <w:rPr>
+                <w:rFonts w:ascii="JetBrains Mono" w:hAnsi="JetBrains Mono" w:cs="JetBrains Mono"/>
+                <w:color w:val="000000"/>
+                <w:sz w:val="24"/>
+                <w:szCs w:val="24"/>
+                <w:lang w:val="bg-BG"/>
+              </w:rPr>
+              <w:t xml:space="preserve"> </w:t>
+            </w:r>
+            <w:r>
+              <w:rPr>
+                <w:rFonts w:ascii="JetBrains Mono" w:hAnsi="JetBrains Mono" w:cs="JetBrains Mono"/>
+                <w:color w:val="000000"/>
+                <w:sz w:val="24"/>
+                <w:szCs w:val="24"/>
+                <w:lang w:val="bg-BG"/>
+              </w:rPr>
+              <w:t>Тя също показва и избрания от потребителя език в горния децен ъгъл. Избраният език, може да се смени по всяко време от настройките на профила.</w:t>
+            </w:r>
+          </w:p>
+          <w:p>
+            <w:pPr>
+              <w:jc w:val="both"/>
+              <w:rPr>
+                <w:rFonts w:ascii="JetBrains Mono" w:hAnsi="JetBrains Mono" w:cs="JetBrains Mono"/>
+                <w:lang w:val="bg-BG"/>
+              </w:rPr>
+            </w:pPr>
+            <w:r>
+              <w:rPr>
+                <w:noProof/>
+              </w:rPr>
+              <w:drawing>
+                <wp:anchor distT="0" distB="0" distL="114300" distR="114300" simplePos="0" relativeHeight="251663360" behindDoc="1" locked="0" layoutInCell="1" allowOverlap="1" wp14:anchorId="50D1E451" wp14:editId="5875916B">
+                  <wp:simplePos x="0" y="0"/>
+                  <wp:positionH relativeFrom="column">
+                    <wp:posOffset>2171700</wp:posOffset>
+                  </wp:positionH>
+                  <wp:positionV relativeFrom="paragraph">
+                    <wp:posOffset>187744</wp:posOffset>
+                  </wp:positionV>
+                  <wp:extent cx="465455" cy="465455"/>
+                  <wp:effectExtent l="0" t="0" r="0" b="0"/>
+                  <wp:wrapTight wrapText="bothSides">
+                    <wp:wrapPolygon edited="0">
+                      <wp:start x="0" y="0"/>
+                      <wp:lineTo x="0" y="20333"/>
+                      <wp:lineTo x="20333" y="20333"/>
+                      <wp:lineTo x="20333" y="0"/>
+                      <wp:lineTo x="0" y="0"/>
+                    </wp:wrapPolygon>
+                  </wp:wrapTight>
+                  <wp:docPr id="6" name="Picture 6"/>
+                  <wp:cNvGraphicFramePr>
+                    <a:graphicFrameLocks xmlns:a="http://schemas.openxmlformats.org/drawingml/2006/main" noChangeAspect="1"/>
+                  </wp:cNvGraphicFramePr>
+                  <a:graphic xmlns:a="http://schemas.openxmlformats.org/drawingml/2006/main">
+                    <a:graphicData uri="http://schemas.openxmlformats.org/drawingml/2006/picture">
+                      <pic:pic xmlns:pic="http://schemas.openxmlformats.org/drawingml/2006/picture">
+                        <pic:nvPicPr>
+                          <pic:cNvPr id="0" name="Picture 5"/>
+                          <pic:cNvPicPr>
+                            <a:picLocks noChangeAspect="1" noChangeArrowheads="1"/>
+                          </pic:cNvPicPr>
+                        </pic:nvPicPr>
+                        <pic:blipFill>
+                          <a:blip r:embed="rId5" cstate="print">
+                            <a:extLst>
+                              <a:ext uri="{28A0092B-C50C-407E-A947-70E740481C1C}">
+                                <a14:useLocalDpi xmlns:a14="http://schemas.microsoft.com/office/drawing/2010/main" val="0"/>
+                              </a:ext>
+                            </a:extLst>
+                          </a:blip>
+                          <a:srcRect/>
+                          <a:stretch>
+                            <a:fillRect/>
+                          </a:stretch>
+                        </pic:blipFill>
+                        <pic:spPr bwMode="auto">
+                          <a:xfrm flipH="1">
+                            <a:off x="0" y="0"/>
+                            <a:ext cx="465455" cy="465455"/>
+                          </a:xfrm>
+                          <a:prstGeom prst="rect">
+                            <a:avLst/>
+                          </a:prstGeom>
+                          <a:noFill/>
+                          <a:ln>
+                            <a:noFill/>
+                          </a:ln>
+                        </pic:spPr>
+                      </pic:pic>
+                    </a:graphicData>
+                  </a:graphic>
+                  <wp14:sizeRelH relativeFrom="page">
+                    <wp14:pctWidth>0</wp14:pctWidth>
+                  </wp14:sizeRelH>
+                  <wp14:sizeRelV relativeFrom="page">
+                    <wp14:pctHeight>0</wp14:pctHeight>
+                  </wp14:sizeRelV>
+                </wp:anchor>
+              </w:drawing>
+            </w:r>
+            <w:r>
+              <w:rPr>
+                <w:noProof/>
+              </w:rPr>
+              <w:drawing>
+                <wp:anchor distT="0" distB="0" distL="114300" distR="114300" simplePos="0" relativeHeight="251662336" behindDoc="1" locked="0" layoutInCell="1" allowOverlap="1" wp14:anchorId="500A5B3B" wp14:editId="677EE46D">
+                  <wp:simplePos x="0" y="0"/>
+                  <wp:positionH relativeFrom="column">
+                    <wp:posOffset>1189391</wp:posOffset>
+                  </wp:positionH>
+                  <wp:positionV relativeFrom="paragraph">
+                    <wp:posOffset>167640</wp:posOffset>
+                  </wp:positionV>
+                  <wp:extent cx="482600" cy="482600"/>
+                  <wp:effectExtent l="0" t="0" r="0" b="0"/>
+                  <wp:wrapTight wrapText="bothSides">
+                    <wp:wrapPolygon edited="0">
+                      <wp:start x="0" y="0"/>
+                      <wp:lineTo x="0" y="20463"/>
+                      <wp:lineTo x="20463" y="20463"/>
+                      <wp:lineTo x="20463" y="0"/>
+                      <wp:lineTo x="0" y="0"/>
+                    </wp:wrapPolygon>
+                  </wp:wrapTight>
+                  <wp:docPr id="3" name="Picture 3"/>
+                  <wp:cNvGraphicFramePr>
+                    <a:graphicFrameLocks xmlns:a="http://schemas.openxmlformats.org/drawingml/2006/main" noChangeAspect="1"/>
+                  </wp:cNvGraphicFramePr>
+                  <a:graphic xmlns:a="http://schemas.openxmlformats.org/drawingml/2006/main">
+                    <a:graphicData uri="http://schemas.openxmlformats.org/drawingml/2006/picture">
+                      <pic:pic xmlns:pic="http://schemas.openxmlformats.org/drawingml/2006/picture">
+                        <pic:nvPicPr>
+                          <pic:cNvPr id="0" name="Picture 3"/>
+                          <pic:cNvPicPr>
+                            <a:picLocks noChangeAspect="1" noChangeArrowheads="1"/>
+                          </pic:cNvPicPr>
+                        </pic:nvPicPr>
+                        <pic:blipFill>
+                          <a:blip r:embed="rId6" cstate="print">
+                            <a:extLst>
+                              <a:ext uri="{28A0092B-C50C-407E-A947-70E740481C1C}">
+                                <a14:useLocalDpi xmlns:a14="http://schemas.microsoft.com/office/drawing/2010/main" val="0"/>
+                              </a:ext>
+                            </a:extLst>
+                          </a:blip>
+                          <a:srcRect/>
+                          <a:stretch>
+                            <a:fillRect/>
+                          </a:stretch>
+                        </pic:blipFill>
+                        <pic:spPr bwMode="auto">
+                          <a:xfrm>
+                            <a:off x="0" y="0"/>
+                            <a:ext cx="482600" cy="482600"/>
+                          </a:xfrm>
+                          <a:prstGeom prst="rect">
+                            <a:avLst/>
+                          </a:prstGeom>
+                          <a:noFill/>
+                          <a:ln>
+                            <a:noFill/>
+                          </a:ln>
+                        </pic:spPr>
+                      </pic:pic>
+                    </a:graphicData>
+                  </a:graphic>
+                  <wp14:sizeRelH relativeFrom="page">
+                    <wp14:pctWidth>0</wp14:pctWidth>
+                  </wp14:sizeRelH>
+                  <wp14:sizeRelV relativeFrom="page">
+                    <wp14:pctHeight>0</wp14:pctHeight>
+                  </wp14:sizeRelV>
+                </wp:anchor>
+              </w:drawing>
+            </w:r>
+            <w:r>
+              <w:rPr>
+                <w:noProof/>
+              </w:rPr>
+              <w:drawing>
+                <wp:anchor distT="0" distB="0" distL="114300" distR="114300" simplePos="0" relativeHeight="251661312" behindDoc="1" locked="0" layoutInCell="1" allowOverlap="1" wp14:anchorId="0BA2D26F" wp14:editId="372A4F1B">
+                  <wp:simplePos x="0" y="0"/>
+                  <wp:positionH relativeFrom="column">
+                    <wp:posOffset>275410</wp:posOffset>
+                  </wp:positionH>
+                  <wp:positionV relativeFrom="paragraph">
+                    <wp:posOffset>153934</wp:posOffset>
+                  </wp:positionV>
+                  <wp:extent cx="500332" cy="500332"/>
+                  <wp:effectExtent l="0" t="0" r="0" b="0"/>
+                  <wp:wrapTight wrapText="bothSides">
+                    <wp:wrapPolygon edited="0">
+                      <wp:start x="0" y="0"/>
+                      <wp:lineTo x="0" y="20584"/>
+                      <wp:lineTo x="20584" y="20584"/>
+                      <wp:lineTo x="20584" y="0"/>
+                      <wp:lineTo x="0" y="0"/>
+                    </wp:wrapPolygon>
+                  </wp:wrapTight>
+                  <wp:docPr id="2" name="Picture 2"/>
+                  <wp:cNvGraphicFramePr>
+                    <a:graphicFrameLocks xmlns:a="http://schemas.openxmlformats.org/drawingml/2006/main" noChangeAspect="1"/>
+                  </wp:cNvGraphicFramePr>
+                  <a:graphic xmlns:a="http://schemas.openxmlformats.org/drawingml/2006/main">
+                    <a:graphicData uri="http://schemas.openxmlformats.org/drawingml/2006/picture">
+                      <pic:pic xmlns:pic="http://schemas.openxmlformats.org/drawingml/2006/picture">
+                        <pic:nvPicPr>
+                          <pic:cNvPr id="0" name="Picture 1"/>
+                          <pic:cNvPicPr>
+                            <a:picLocks noChangeAspect="1" noChangeArrowheads="1"/>
+                          </pic:cNvPicPr>
+                        </pic:nvPicPr>
+                        <pic:blipFill>
+                          <a:blip r:embed="rId7" cstate="print">
+                            <a:extLst>
+                              <a:ext uri="{28A0092B-C50C-407E-A947-70E740481C1C}">
+                                <a14:useLocalDpi xmlns:a14="http://schemas.microsoft.com/office/drawing/2010/main" val="0"/>
+                              </a:ext>
+                            </a:extLst>
+                          </a:blip>
+                          <a:srcRect/>
+                          <a:stretch>
+                            <a:fillRect/>
+                          </a:stretch>
+                        </pic:blipFill>
+                        <pic:spPr bwMode="auto">
+                          <a:xfrm>
+                            <a:off x="0" y="0"/>
+                            <a:ext cx="500332" cy="500332"/>
+                          </a:xfrm>
+                          <a:prstGeom prst="rect">
+                            <a:avLst/>
+                          </a:prstGeom>
+                          <a:noFill/>
+                          <a:ln>
+                            <a:noFill/>
+                          </a:ln>
+                        </pic:spPr>
+                      </pic:pic>
+                    </a:graphicData>
+                  </a:graphic>
+                  <wp14:sizeRelH relativeFrom="page">
+                    <wp14:pctWidth>0</wp14:pctWidth>
+                  </wp14:sizeRelH>
+                  <wp14:sizeRelV relativeFrom="page">
+                    <wp14:pctHeight>0</wp14:pctHeight>
+                  </wp14:sizeRelV>
+                </wp:anchor>
+              </w:drawing>
             </w:r>
           </w:p>
         </w:tc>
@@ -253,16 +511,17 @@
             <w:r>
               <w:rPr>
                 <w:rFonts w:ascii="JetBrains Mono" w:hAnsi="JetBrains Mono" w:cs="JetBrains Mono"/>
+                <w:noProof/>
                 <w:lang w:val="bg-BG"/>
               </w:rPr>
               <w:drawing>
-                <wp:anchor distT="0" distB="0" distL="114300" distR="114300" simplePos="0" relativeHeight="251659264" behindDoc="1" locked="0" layoutInCell="1" allowOverlap="1" wp14:anchorId="0C063F78" wp14:editId="2F5B3179">
+                <wp:anchor distT="0" distB="0" distL="114300" distR="114300" simplePos="0" relativeHeight="251659264" behindDoc="1" locked="0" layoutInCell="1" allowOverlap="1" wp14:anchorId="0C063F78" wp14:editId="0BC71B85">
                   <wp:simplePos x="0" y="0"/>
                   <wp:positionH relativeFrom="column">
-                    <wp:posOffset>271780</wp:posOffset>
+                    <wp:posOffset>271145</wp:posOffset>
                   </wp:positionH>
                   <wp:positionV relativeFrom="paragraph">
-                    <wp:posOffset>4208372</wp:posOffset>
+                    <wp:posOffset>661670</wp:posOffset>
                   </wp:positionV>
                   <wp:extent cx="2484120" cy="2487295"/>
                   <wp:effectExtent l="0" t="0" r="0" b="8255"/>
@@ -279,7 +538,7 @@
                           <pic:cNvPicPr/>
                         </pic:nvPicPr>
                         <pic:blipFill>
-                          <a:blip r:embed="rId5" cstate="print">
+                          <a:blip r:embed="rId8" cstate="print">
                             <a:extLst>
                               <a:ext uri="{28A0092B-C50C-407E-A947-70E740481C1C}">
                                 <a14:useLocalDpi xmlns:a14="http://schemas.microsoft.com/office/drawing/2010/main" val="0"/>
@@ -325,9 +584,23 @@
               <w:jc w:val="both"/>
               <w:rPr>
                 <w:rFonts w:ascii="JetBrains Mono" w:hAnsi="JetBrains Mono" w:cs="JetBrains Mono"/>
+                <w:sz w:val="24"/>
+                <w:szCs w:val="24"/>
                 <w:lang w:val="bg-BG"/>
               </w:rPr>
             </w:pPr>
+          </w:p>
+          <w:p>
+            <w:pPr>
+              <w:ind w:firstLine="395"/>
+              <w:jc w:val="both"/>
+              <w:rPr>
+                <w:rFonts w:ascii="JetBrains Mono" w:hAnsi="JetBrains Mono" w:cs="JetBrains Mono"/>
+                <w:sz w:val="24"/>
+                <w:szCs w:val="24"/>
+                <w:lang w:val="bg-BG"/>
+              </w:rPr>
+            </w:pPr>
             <w:r>
               <w:rPr>
                 <w:rFonts w:ascii="JetBrains Mono" w:hAnsi="JetBrains Mono" w:cs="JetBrains Mono"/>
@@ -364,6 +637,93 @@
               </w:rPr>
               <w:t>.</w:t>
             </w:r>
+          </w:p>
+          <w:p>
+            <w:pPr>
+              <w:rPr>
+                <w:rFonts w:ascii="JetBrains Mono" w:hAnsi="JetBrains Mono" w:cs="JetBrains Mono"/>
+                <w:sz w:val="24"/>
+                <w:szCs w:val="24"/>
+                <w:lang w:val="bg-BG"/>
+              </w:rPr>
+            </w:pPr>
+            <w:r>
+              <w:rPr>
+                <w:rFonts w:ascii="JetBrains Mono" w:hAnsi="JetBrains Mono" w:cs="JetBrains Mono"/>
+                <w:lang w:val="bg-BG"/>
+              </w:rPr>
+              <w:drawing>
+                <wp:anchor distT="0" distB="0" distL="114300" distR="114300" simplePos="0" relativeHeight="251664384" behindDoc="1" locked="0" layoutInCell="1" allowOverlap="1" wp14:anchorId="07CAF96D" wp14:editId="46365A2D">
+                  <wp:simplePos x="0" y="0"/>
+                  <wp:positionH relativeFrom="column">
+                    <wp:posOffset>221520</wp:posOffset>
+                  </wp:positionH>
+                  <wp:positionV relativeFrom="paragraph">
+                    <wp:posOffset>208700</wp:posOffset>
+                  </wp:positionV>
+                  <wp:extent cx="2561590" cy="2561590"/>
+                  <wp:effectExtent l="0" t="0" r="0" b="0"/>
+                  <wp:wrapTight wrapText="bothSides">
+                    <wp:wrapPolygon edited="0">
+                      <wp:start x="0" y="0"/>
+                      <wp:lineTo x="0" y="21364"/>
+                      <wp:lineTo x="21364" y="21364"/>
+                      <wp:lineTo x="21364" y="0"/>
+                      <wp:lineTo x="0" y="0"/>
+                    </wp:wrapPolygon>
+                  </wp:wrapTight>
+                  <wp:docPr id="7" name="Picture 7"/>
+                  <wp:cNvGraphicFramePr>
+                    <a:graphicFrameLocks xmlns:a="http://schemas.openxmlformats.org/drawingml/2006/main" noChangeAspect="1"/>
+                  </wp:cNvGraphicFramePr>
+                  <a:graphic xmlns:a="http://schemas.openxmlformats.org/drawingml/2006/main">
+                    <a:graphicData uri="http://schemas.openxmlformats.org/drawingml/2006/picture">
+                      <pic:pic xmlns:pic="http://schemas.openxmlformats.org/drawingml/2006/picture">
+                        <pic:nvPicPr>
+                          <pic:cNvPr id="1" name=""/>
+                          <pic:cNvPicPr/>
+                        </pic:nvPicPr>
+                        <pic:blipFill>
+                          <a:blip r:embed="rId9" cstate="print">
+                            <a:extLst>
+                              <a:ext uri="{28A0092B-C50C-407E-A947-70E740481C1C}">
+                                <a14:useLocalDpi xmlns:a14="http://schemas.microsoft.com/office/drawing/2010/main" val="0"/>
+                              </a:ext>
+                            </a:extLst>
+                          </a:blip>
+                          <a:stretch>
+                            <a:fillRect/>
+                          </a:stretch>
+                        </pic:blipFill>
+                        <pic:spPr>
+                          <a:xfrm>
+                            <a:off x="0" y="0"/>
+                            <a:ext cx="2561590" cy="2561590"/>
+                          </a:xfrm>
+                          <a:prstGeom prst="rect">
+                            <a:avLst/>
+                          </a:prstGeom>
+                        </pic:spPr>
+                      </pic:pic>
+                    </a:graphicData>
+                  </a:graphic>
+                  <wp14:sizeRelH relativeFrom="page">
+                    <wp14:pctWidth>0</wp14:pctWidth>
+                  </wp14:sizeRelH>
+                  <wp14:sizeRelV relativeFrom="page">
+                    <wp14:pctHeight>0</wp14:pctHeight>
+                  </wp14:sizeRelV>
+                </wp:anchor>
+              </w:drawing>
+            </w:r>
+          </w:p>
+          <w:p>
+            <w:pPr>
+              <w:rPr>
+                <w:rFonts w:ascii="JetBrains Mono" w:hAnsi="JetBrains Mono" w:cs="JetBrains Mono"/>
+                <w:lang w:val="bg-BG"/>
+              </w:rPr>
+            </w:pPr>
           </w:p>
         </w:tc>
         <w:tc>
@@ -382,6 +742,7 @@
             <w:r>
               <w:rPr>
                 <w:rFonts w:ascii="JetBrains Mono" w:hAnsi="JetBrains Mono" w:cs="JetBrains Mono"/>
+                <w:noProof/>
                 <w:lang w:val="bg-BG"/>
               </w:rPr>
               <w:drawing>
@@ -408,7 +769,7 @@
                           <pic:cNvPicPr/>
                         </pic:nvPicPr>
                         <pic:blipFill>
-                          <a:blip r:embed="rId6" cstate="print">
+                          <a:blip r:embed="rId10" cstate="print">
                             <a:extLst>
                               <a:ext uri="{28A0092B-C50C-407E-A947-70E740481C1C}">
                                 <a14:useLocalDpi xmlns:a14="http://schemas.microsoft.com/office/drawing/2010/main" val="0"/>
@@ -466,6 +827,69 @@
                 <w:szCs w:val="24"/>
                 <w:lang w:val="bg-BG"/>
               </w:rPr>
+              <w:drawing>
+                <wp:anchor distT="0" distB="0" distL="114300" distR="114300" simplePos="0" relativeHeight="251665408" behindDoc="0" locked="0" layoutInCell="1" allowOverlap="1" wp14:anchorId="1ADABB2F" wp14:editId="62F2D527">
+                  <wp:simplePos x="0" y="0"/>
+                  <wp:positionH relativeFrom="column">
+                    <wp:posOffset>417507</wp:posOffset>
+                  </wp:positionH>
+                  <wp:positionV relativeFrom="paragraph">
+                    <wp:posOffset>3628390</wp:posOffset>
+                  </wp:positionV>
+                  <wp:extent cx="2259965" cy="2259965"/>
+                  <wp:effectExtent l="0" t="0" r="6985" b="6985"/>
+                  <wp:wrapTopAndBottom/>
+                  <wp:docPr id="8" name="Picture 8"/>
+                  <wp:cNvGraphicFramePr>
+                    <a:graphicFrameLocks xmlns:a="http://schemas.openxmlformats.org/drawingml/2006/main" noChangeAspect="1"/>
+                  </wp:cNvGraphicFramePr>
+                  <a:graphic xmlns:a="http://schemas.openxmlformats.org/drawingml/2006/main">
+                    <a:graphicData uri="http://schemas.openxmlformats.org/drawingml/2006/picture">
+                      <pic:pic xmlns:pic="http://schemas.openxmlformats.org/drawingml/2006/picture">
+                        <pic:nvPicPr>
+                          <pic:cNvPr id="1" name=""/>
+                          <pic:cNvPicPr/>
+                        </pic:nvPicPr>
+                        <pic:blipFill>
+                          <a:blip r:embed="rId11" cstate="print">
+                            <a:extLst>
+                              <a:ext uri="{28A0092B-C50C-407E-A947-70E740481C1C}">
+                                <a14:useLocalDpi xmlns:a14="http://schemas.microsoft.com/office/drawing/2010/main" val="0"/>
+                              </a:ext>
+                            </a:extLst>
+                          </a:blip>
+                          <a:stretch>
+                            <a:fillRect/>
+                          </a:stretch>
+                        </pic:blipFill>
+                        <pic:spPr>
+                          <a:xfrm>
+                            <a:off x="0" y="0"/>
+                            <a:ext cx="2259965" cy="2259965"/>
+                          </a:xfrm>
+                          <a:prstGeom prst="rect">
+                            <a:avLst/>
+                          </a:prstGeom>
+                        </pic:spPr>
+                      </pic:pic>
+                    </a:graphicData>
+                  </a:graphic>
+                  <wp14:sizeRelH relativeFrom="page">
+                    <wp14:pctWidth>0</wp14:pctWidth>
+                  </wp14:sizeRelH>
+                  <wp14:sizeRelV relativeFrom="page">
+                    <wp14:pctHeight>0</wp14:pctHeight>
+                  </wp14:sizeRelV>
+                </wp:anchor>
+              </w:drawing>
+            </w:r>
+            <w:r>
+              <w:rPr>
+                <w:rFonts w:ascii="JetBrains Mono" w:hAnsi="JetBrains Mono" w:cs="JetBrains Mono"/>
+                <w:sz w:val="24"/>
+                <w:szCs w:val="24"/>
+                <w:lang w:val="bg-BG"/>
+              </w:rPr>
               <w:t>На тази тема се прях, тъй като езиците винаги са били интерес за мен</w:t>
             </w:r>
             <w:r>
@@ -531,6 +955,16 @@
               </w:rPr>
               <w:t>безплатен начин.</w:t>
             </w:r>
+          </w:p>
+          <w:p>
+            <w:pPr>
+              <w:rPr>
+                <w:rFonts w:ascii="JetBrains Mono" w:hAnsi="JetBrains Mono" w:cs="JetBrains Mono"/>
+                <w:sz w:val="24"/>
+                <w:szCs w:val="24"/>
+                <w:lang w:val="bg-BG"/>
+              </w:rPr>
+            </w:pPr>
           </w:p>
         </w:tc>
       </w:tr>

</xml_diff>